<commit_message>
Models and Home Screen
</commit_message>
<xml_diff>
--- a/Documentation.docx
+++ b/Documentation.docx
@@ -80,89 +80,25 @@
           <w:sz w:val="24"/>
           <w:szCs w:val="24"/>
         </w:rPr>
-        <w:t xml:space="preserve">Virtual Environment: inside the directory </w:t>
-      </w:r>
-      <w:proofErr w:type="gramStart"/>
-      <w:r>
-        <w:rPr>
-          <w:rFonts w:ascii="Arial" w:hAnsi="Arial" w:cs="Arial"/>
-          <w:sz w:val="24"/>
-          <w:szCs w:val="24"/>
-        </w:rPr>
-        <w:t>pip install</w:t>
-      </w:r>
-      <w:proofErr w:type="gramEnd"/>
-      <w:r>
-        <w:rPr>
-          <w:rFonts w:ascii="Arial" w:hAnsi="Arial" w:cs="Arial"/>
-          <w:sz w:val="24"/>
-          <w:szCs w:val="24"/>
-        </w:rPr>
-        <w:t xml:space="preserve"> – </w:t>
-      </w:r>
-    </w:p>
-    <w:p>
-      <w:pPr>
-        <w:spacing w:line="360" w:lineRule="auto"/>
-        <w:rPr>
-          <w:rFonts w:ascii="Arial" w:hAnsi="Arial" w:cs="Arial"/>
-          <w:sz w:val="24"/>
-          <w:szCs w:val="24"/>
-        </w:rPr>
-      </w:pPr>
-      <w:proofErr w:type="gramStart"/>
-      <w:r>
-        <w:rPr>
-          <w:rFonts w:ascii="Arial" w:hAnsi="Arial" w:cs="Arial"/>
-          <w:sz w:val="24"/>
-          <w:szCs w:val="24"/>
-        </w:rPr>
-        <w:t>python</w:t>
-      </w:r>
-      <w:proofErr w:type="gramEnd"/>
-      <w:r>
-        <w:rPr>
-          <w:rFonts w:ascii="Arial" w:hAnsi="Arial" w:cs="Arial"/>
-          <w:sz w:val="24"/>
-          <w:szCs w:val="24"/>
-        </w:rPr>
-        <w:t xml:space="preserve"> -m </w:t>
-      </w:r>
-      <w:proofErr w:type="spellStart"/>
-      <w:r>
-        <w:rPr>
-          <w:rFonts w:ascii="Arial" w:hAnsi="Arial" w:cs="Arial"/>
-          <w:sz w:val="24"/>
-          <w:szCs w:val="24"/>
-        </w:rPr>
-        <w:t>virtualenv</w:t>
-      </w:r>
-      <w:proofErr w:type="spellEnd"/>
-      <w:r>
-        <w:rPr>
-          <w:rFonts w:ascii="Arial" w:hAnsi="Arial" w:cs="Arial"/>
-          <w:sz w:val="24"/>
-          <w:szCs w:val="24"/>
-        </w:rPr>
-        <w:t xml:space="preserve"> &lt;</w:t>
-      </w:r>
-      <w:proofErr w:type="spellStart"/>
-      <w:r>
-        <w:rPr>
-          <w:rFonts w:ascii="Arial" w:hAnsi="Arial" w:cs="Arial"/>
-          <w:sz w:val="24"/>
-          <w:szCs w:val="24"/>
-        </w:rPr>
-        <w:t>nameOfEnv</w:t>
-      </w:r>
-      <w:proofErr w:type="spellEnd"/>
-      <w:r>
-        <w:rPr>
-          <w:rFonts w:ascii="Arial" w:hAnsi="Arial" w:cs="Arial"/>
-          <w:sz w:val="24"/>
-          <w:szCs w:val="24"/>
-        </w:rPr>
-        <w:t>&gt;</w:t>
+        <w:t xml:space="preserve">Virtual Environment: inside the directory pip install – </w:t>
+      </w:r>
+    </w:p>
+    <w:p>
+      <w:pPr>
+        <w:spacing w:line="360" w:lineRule="auto"/>
+        <w:rPr>
+          <w:rFonts w:ascii="Arial" w:hAnsi="Arial" w:cs="Arial"/>
+          <w:sz w:val="24"/>
+          <w:szCs w:val="24"/>
+        </w:rPr>
+      </w:pPr>
+      <w:r>
+        <w:rPr>
+          <w:rFonts w:ascii="Arial" w:hAnsi="Arial" w:cs="Arial"/>
+          <w:sz w:val="24"/>
+          <w:szCs w:val="24"/>
+        </w:rPr>
+        <w:t>python -m virtualenv &lt;nameOfEnv&gt;</w:t>
       </w:r>
     </w:p>
     <w:p>
@@ -192,69 +128,31 @@
           <w:szCs w:val="24"/>
         </w:rPr>
       </w:pPr>
-      <w:proofErr w:type="gramStart"/>
-      <w:r>
-        <w:rPr>
-          <w:rFonts w:ascii="Arial" w:hAnsi="Arial" w:cs="Arial"/>
-          <w:sz w:val="24"/>
-          <w:szCs w:val="24"/>
-        </w:rPr>
-        <w:t>pip</w:t>
-      </w:r>
-      <w:proofErr w:type="gramEnd"/>
-      <w:r>
-        <w:rPr>
-          <w:rFonts w:ascii="Arial" w:hAnsi="Arial" w:cs="Arial"/>
-          <w:sz w:val="24"/>
-          <w:szCs w:val="24"/>
-        </w:rPr>
-        <w:t xml:space="preserve"> install </w:t>
-      </w:r>
-      <w:proofErr w:type="spellStart"/>
-      <w:r>
-        <w:rPr>
-          <w:rFonts w:ascii="Arial" w:hAnsi="Arial" w:cs="Arial"/>
-          <w:sz w:val="24"/>
-          <w:szCs w:val="24"/>
-        </w:rPr>
-        <w:t>virtualenvwrapper</w:t>
-      </w:r>
-      <w:proofErr w:type="spellEnd"/>
-      <w:r>
-        <w:rPr>
-          <w:rFonts w:ascii="Arial" w:hAnsi="Arial" w:cs="Arial"/>
-          <w:sz w:val="24"/>
-          <w:szCs w:val="24"/>
-        </w:rPr>
-        <w:t>-win</w:t>
-      </w:r>
-    </w:p>
-    <w:p>
-      <w:pPr>
-        <w:spacing w:line="360" w:lineRule="auto"/>
-        <w:rPr>
-          <w:rFonts w:ascii="Arial" w:hAnsi="Arial" w:cs="Arial"/>
-          <w:sz w:val="24"/>
-          <w:szCs w:val="24"/>
-        </w:rPr>
-      </w:pPr>
-      <w:proofErr w:type="gramStart"/>
-      <w:r>
-        <w:rPr>
-          <w:rFonts w:ascii="Arial" w:hAnsi="Arial" w:cs="Arial"/>
-          <w:sz w:val="24"/>
-          <w:szCs w:val="24"/>
-        </w:rPr>
-        <w:t>browse</w:t>
-      </w:r>
-      <w:proofErr w:type="gramEnd"/>
-      <w:r>
-        <w:rPr>
-          <w:rFonts w:ascii="Arial" w:hAnsi="Arial" w:cs="Arial"/>
-          <w:sz w:val="24"/>
-          <w:szCs w:val="24"/>
-        </w:rPr>
-        <w:t xml:space="preserve"> to the virtual environment root directory in the project</w:t>
+      <w:r>
+        <w:rPr>
+          <w:rFonts w:ascii="Arial" w:hAnsi="Arial" w:cs="Arial"/>
+          <w:sz w:val="24"/>
+          <w:szCs w:val="24"/>
+        </w:rPr>
+        <w:t>pip install virtualenvwrapper-win</w:t>
+      </w:r>
+    </w:p>
+    <w:p>
+      <w:pPr>
+        <w:spacing w:line="360" w:lineRule="auto"/>
+        <w:rPr>
+          <w:rFonts w:ascii="Arial" w:hAnsi="Arial" w:cs="Arial"/>
+          <w:sz w:val="24"/>
+          <w:szCs w:val="24"/>
+        </w:rPr>
+      </w:pPr>
+      <w:r>
+        <w:rPr>
+          <w:rFonts w:ascii="Arial" w:hAnsi="Arial" w:cs="Arial"/>
+          <w:sz w:val="24"/>
+          <w:szCs w:val="24"/>
+        </w:rPr>
+        <w:t>browse to the virtual environment root directory in the project</w:t>
       </w:r>
       <w:r>
         <w:rPr>
@@ -274,233 +172,95 @@
           <w:szCs w:val="24"/>
         </w:rPr>
       </w:pPr>
-      <w:proofErr w:type="gramStart"/>
-      <w:r>
-        <w:rPr>
-          <w:rFonts w:ascii="Arial" w:hAnsi="Arial" w:cs="Arial"/>
-          <w:sz w:val="24"/>
-          <w:szCs w:val="24"/>
-        </w:rPr>
-        <w:t>pip</w:t>
-      </w:r>
-      <w:proofErr w:type="gramEnd"/>
-      <w:r>
-        <w:rPr>
-          <w:rFonts w:ascii="Arial" w:hAnsi="Arial" w:cs="Arial"/>
-          <w:sz w:val="24"/>
-          <w:szCs w:val="24"/>
-        </w:rPr>
-        <w:t xml:space="preserve"> install –r requirements.txt</w:t>
-      </w:r>
-    </w:p>
-    <w:p>
-      <w:pPr>
-        <w:spacing w:line="360" w:lineRule="auto"/>
-        <w:rPr>
-          <w:rFonts w:ascii="Arial" w:hAnsi="Arial" w:cs="Arial"/>
-          <w:sz w:val="24"/>
-          <w:szCs w:val="24"/>
-        </w:rPr>
-      </w:pPr>
-    </w:p>
-    <w:p>
-      <w:pPr>
-        <w:spacing w:line="360" w:lineRule="auto"/>
-        <w:rPr>
-          <w:rFonts w:ascii="Arial" w:hAnsi="Arial" w:cs="Arial"/>
-          <w:sz w:val="24"/>
-          <w:szCs w:val="24"/>
-        </w:rPr>
-      </w:pPr>
-      <w:r>
-        <w:rPr>
-          <w:rFonts w:ascii="Arial" w:hAnsi="Arial" w:cs="Arial"/>
-          <w:sz w:val="24"/>
-          <w:szCs w:val="24"/>
-        </w:rPr>
-        <w:t xml:space="preserve">$ </w:t>
-      </w:r>
-      <w:proofErr w:type="spellStart"/>
-      <w:proofErr w:type="gramStart"/>
-      <w:r>
-        <w:rPr>
-          <w:rFonts w:ascii="Arial" w:hAnsi="Arial" w:cs="Arial"/>
-          <w:sz w:val="24"/>
-          <w:szCs w:val="24"/>
-        </w:rPr>
-        <w:t>mysql</w:t>
-      </w:r>
-      <w:proofErr w:type="spellEnd"/>
-      <w:proofErr w:type="gramEnd"/>
-      <w:r>
-        <w:rPr>
-          <w:rFonts w:ascii="Arial" w:hAnsi="Arial" w:cs="Arial"/>
-          <w:sz w:val="24"/>
-          <w:szCs w:val="24"/>
-        </w:rPr>
-        <w:t xml:space="preserve"> -u root -p</w:t>
-      </w:r>
-    </w:p>
-    <w:p>
-      <w:pPr>
-        <w:spacing w:line="360" w:lineRule="auto"/>
-        <w:rPr>
-          <w:rFonts w:ascii="Arial" w:hAnsi="Arial" w:cs="Arial"/>
-          <w:sz w:val="24"/>
-          <w:szCs w:val="24"/>
-        </w:rPr>
-      </w:pPr>
-      <w:proofErr w:type="spellStart"/>
-      <w:proofErr w:type="gramStart"/>
-      <w:r>
-        <w:rPr>
-          <w:rFonts w:ascii="Arial" w:hAnsi="Arial" w:cs="Arial"/>
-          <w:sz w:val="24"/>
-          <w:szCs w:val="24"/>
-        </w:rPr>
-        <w:t>mysql</w:t>
-      </w:r>
-      <w:proofErr w:type="spellEnd"/>
-      <w:proofErr w:type="gramEnd"/>
-      <w:r>
-        <w:rPr>
-          <w:rFonts w:ascii="Arial" w:hAnsi="Arial" w:cs="Arial"/>
-          <w:sz w:val="24"/>
-          <w:szCs w:val="24"/>
-        </w:rPr>
-        <w:t>&gt; CREATE USER '</w:t>
-      </w:r>
-      <w:proofErr w:type="spellStart"/>
-      <w:r>
-        <w:rPr>
-          <w:rFonts w:ascii="Arial" w:hAnsi="Arial" w:cs="Arial"/>
-          <w:sz w:val="24"/>
-          <w:szCs w:val="24"/>
-        </w:rPr>
-        <w:t>is_admin'@'localhost</w:t>
-      </w:r>
-      <w:proofErr w:type="spellEnd"/>
-      <w:r>
-        <w:rPr>
-          <w:rFonts w:ascii="Arial" w:hAnsi="Arial" w:cs="Arial"/>
-          <w:sz w:val="24"/>
-          <w:szCs w:val="24"/>
-        </w:rPr>
-        <w:t>' IDENTIFIED BY 'is2020';</w:t>
-      </w:r>
-    </w:p>
-    <w:p>
-      <w:pPr>
-        <w:spacing w:line="360" w:lineRule="auto"/>
-        <w:rPr>
-          <w:rFonts w:ascii="Arial" w:hAnsi="Arial" w:cs="Arial"/>
-          <w:sz w:val="24"/>
-          <w:szCs w:val="24"/>
-        </w:rPr>
-      </w:pPr>
-      <w:proofErr w:type="spellStart"/>
-      <w:proofErr w:type="gramStart"/>
-      <w:r>
-        <w:rPr>
-          <w:rFonts w:ascii="Arial" w:hAnsi="Arial" w:cs="Arial"/>
-          <w:sz w:val="24"/>
-          <w:szCs w:val="24"/>
-        </w:rPr>
-        <w:t>mysql</w:t>
-      </w:r>
-      <w:proofErr w:type="spellEnd"/>
-      <w:proofErr w:type="gramEnd"/>
-      <w:r>
-        <w:rPr>
-          <w:rFonts w:ascii="Arial" w:hAnsi="Arial" w:cs="Arial"/>
-          <w:sz w:val="24"/>
-          <w:szCs w:val="24"/>
-        </w:rPr>
-        <w:t xml:space="preserve">&gt; CREATE DATABASE </w:t>
-      </w:r>
-      <w:proofErr w:type="spellStart"/>
-      <w:r>
-        <w:rPr>
-          <w:rFonts w:ascii="Arial" w:hAnsi="Arial" w:cs="Arial"/>
-          <w:sz w:val="24"/>
-          <w:szCs w:val="24"/>
-        </w:rPr>
-        <w:t>ivorysand_db</w:t>
-      </w:r>
-      <w:proofErr w:type="spellEnd"/>
-      <w:r>
-        <w:rPr>
-          <w:rFonts w:ascii="Arial" w:hAnsi="Arial" w:cs="Arial"/>
-          <w:sz w:val="24"/>
-          <w:szCs w:val="24"/>
-        </w:rPr>
-        <w:t>;</w:t>
-      </w:r>
-    </w:p>
-    <w:p>
-      <w:pPr>
-        <w:spacing w:line="360" w:lineRule="auto"/>
-        <w:rPr>
-          <w:rFonts w:ascii="Arial" w:hAnsi="Arial" w:cs="Arial"/>
-          <w:sz w:val="24"/>
-          <w:szCs w:val="24"/>
-        </w:rPr>
-      </w:pPr>
-      <w:proofErr w:type="spellStart"/>
-      <w:proofErr w:type="gramStart"/>
-      <w:r>
-        <w:rPr>
-          <w:rFonts w:ascii="Arial" w:hAnsi="Arial" w:cs="Arial"/>
-          <w:sz w:val="24"/>
-          <w:szCs w:val="24"/>
-        </w:rPr>
-        <w:t>mysql</w:t>
-      </w:r>
-      <w:proofErr w:type="spellEnd"/>
-      <w:proofErr w:type="gramEnd"/>
-      <w:r>
-        <w:rPr>
-          <w:rFonts w:ascii="Arial" w:hAnsi="Arial" w:cs="Arial"/>
-          <w:sz w:val="24"/>
-          <w:szCs w:val="24"/>
-        </w:rPr>
-        <w:t xml:space="preserve">&gt; GRANT ALL PRIVILEGES ON </w:t>
-      </w:r>
-      <w:proofErr w:type="spellStart"/>
-      <w:r>
-        <w:rPr>
-          <w:rFonts w:ascii="Arial" w:hAnsi="Arial" w:cs="Arial"/>
-          <w:sz w:val="24"/>
-          <w:szCs w:val="24"/>
-        </w:rPr>
-        <w:t>ivorysand_db</w:t>
-      </w:r>
-      <w:proofErr w:type="spellEnd"/>
-      <w:r>
-        <w:rPr>
-          <w:rFonts w:ascii="Arial" w:hAnsi="Arial" w:cs="Arial"/>
-          <w:sz w:val="24"/>
-          <w:szCs w:val="24"/>
-        </w:rPr>
-        <w:t xml:space="preserve"> . * TO '</w:t>
-      </w:r>
-      <w:proofErr w:type="spellStart"/>
-      <w:r>
-        <w:rPr>
-          <w:rFonts w:ascii="Arial" w:hAnsi="Arial" w:cs="Arial"/>
-          <w:sz w:val="24"/>
-          <w:szCs w:val="24"/>
-        </w:rPr>
-        <w:t>is_admin'@'localhost</w:t>
-      </w:r>
-      <w:proofErr w:type="spellEnd"/>
-      <w:r>
-        <w:rPr>
-          <w:rFonts w:ascii="Arial" w:hAnsi="Arial" w:cs="Arial"/>
-          <w:sz w:val="24"/>
-          <w:szCs w:val="24"/>
-        </w:rPr>
-        <w:t>';</w:t>
+      <w:r>
+        <w:rPr>
+          <w:rFonts w:ascii="Arial" w:hAnsi="Arial" w:cs="Arial"/>
+          <w:sz w:val="24"/>
+          <w:szCs w:val="24"/>
+        </w:rPr>
+        <w:t>pip install –r requirements.txt</w:t>
+      </w:r>
+    </w:p>
+    <w:p>
+      <w:pPr>
+        <w:spacing w:line="360" w:lineRule="auto"/>
+        <w:rPr>
+          <w:rFonts w:ascii="Arial" w:hAnsi="Arial" w:cs="Arial"/>
+          <w:sz w:val="24"/>
+          <w:szCs w:val="24"/>
+        </w:rPr>
+      </w:pPr>
+    </w:p>
+    <w:p>
+      <w:pPr>
+        <w:spacing w:line="360" w:lineRule="auto"/>
+        <w:rPr>
+          <w:rFonts w:ascii="Arial" w:hAnsi="Arial" w:cs="Arial"/>
+          <w:sz w:val="24"/>
+          <w:szCs w:val="24"/>
+        </w:rPr>
+      </w:pPr>
+      <w:r>
+        <w:rPr>
+          <w:rFonts w:ascii="Arial" w:hAnsi="Arial" w:cs="Arial"/>
+          <w:sz w:val="24"/>
+          <w:szCs w:val="24"/>
+        </w:rPr>
+        <w:t>$ mysql -u root -p</w:t>
+      </w:r>
+    </w:p>
+    <w:p>
+      <w:pPr>
+        <w:spacing w:line="360" w:lineRule="auto"/>
+        <w:rPr>
+          <w:rFonts w:ascii="Arial" w:hAnsi="Arial" w:cs="Arial"/>
+          <w:sz w:val="24"/>
+          <w:szCs w:val="24"/>
+        </w:rPr>
+      </w:pPr>
+      <w:r>
+        <w:rPr>
+          <w:rFonts w:ascii="Arial" w:hAnsi="Arial" w:cs="Arial"/>
+          <w:sz w:val="24"/>
+          <w:szCs w:val="24"/>
+        </w:rPr>
+        <w:t>mysql&gt; CREATE USER 'is_admin'@'localhost' IDENTIFIED BY 'is2020';</w:t>
+      </w:r>
+    </w:p>
+    <w:p>
+      <w:pPr>
+        <w:spacing w:line="360" w:lineRule="auto"/>
+        <w:rPr>
+          <w:rFonts w:ascii="Arial" w:hAnsi="Arial" w:cs="Arial"/>
+          <w:sz w:val="24"/>
+          <w:szCs w:val="24"/>
+        </w:rPr>
+      </w:pPr>
+      <w:r>
+        <w:rPr>
+          <w:rFonts w:ascii="Arial" w:hAnsi="Arial" w:cs="Arial"/>
+          <w:sz w:val="24"/>
+          <w:szCs w:val="24"/>
+        </w:rPr>
+        <w:t>mysql&gt; CREATE DATABASE ivorysand_db;</w:t>
+      </w:r>
+    </w:p>
+    <w:p>
+      <w:pPr>
+        <w:spacing w:line="360" w:lineRule="auto"/>
+        <w:rPr>
+          <w:rFonts w:ascii="Arial" w:hAnsi="Arial" w:cs="Arial"/>
+          <w:sz w:val="24"/>
+          <w:szCs w:val="24"/>
+        </w:rPr>
+      </w:pPr>
+      <w:r>
+        <w:rPr>
+          <w:rFonts w:ascii="Arial" w:hAnsi="Arial" w:cs="Arial"/>
+          <w:sz w:val="24"/>
+          <w:szCs w:val="24"/>
+        </w:rPr>
+        <w:t>mysql&gt; GRANT ALL PRIVILEGES ON ivorysand_db . * TO 'is_admin'@'localhost';</w:t>
       </w:r>
     </w:p>
     <w:p>
@@ -664,25 +424,7 @@
           <w:sz w:val="24"/>
           <w:szCs w:val="24"/>
         </w:rPr>
-        <w:t xml:space="preserve"># </w:t>
-      </w:r>
-      <w:proofErr w:type="gramStart"/>
-      <w:r>
-        <w:rPr>
-          <w:rFonts w:ascii="Arial" w:hAnsi="Arial" w:cs="Arial"/>
-          <w:sz w:val="24"/>
-          <w:szCs w:val="24"/>
-        </w:rPr>
-        <w:t>people</w:t>
-      </w:r>
-      <w:proofErr w:type="gramEnd"/>
-      <w:r>
-        <w:rPr>
-          <w:rFonts w:ascii="Arial" w:hAnsi="Arial" w:cs="Arial"/>
-          <w:sz w:val="24"/>
-          <w:szCs w:val="24"/>
-        </w:rPr>
-        <w:t xml:space="preserve"> who can stay in room</w:t>
+        <w:t># people who can stay in room</w:t>
       </w:r>
     </w:p>
     <w:p>
@@ -712,7 +454,6 @@
           <w:szCs w:val="24"/>
         </w:rPr>
       </w:pPr>
-      <w:proofErr w:type="gramStart"/>
       <w:r>
         <w:rPr>
           <w:rFonts w:ascii="Arial" w:hAnsi="Arial" w:cs="Arial"/>
@@ -720,16 +461,7 @@
           <w:szCs w:val="24"/>
         </w:rPr>
         <w:lastRenderedPageBreak/>
-        <w:t>hotel</w:t>
-      </w:r>
-      <w:proofErr w:type="gramEnd"/>
-      <w:r>
-        <w:rPr>
-          <w:rFonts w:ascii="Arial" w:hAnsi="Arial" w:cs="Arial"/>
-          <w:sz w:val="24"/>
-          <w:szCs w:val="24"/>
-        </w:rPr>
-        <w:t xml:space="preserve"> to another for same type of room)</w:t>
+        <w:t>hotel to another for same type of room)</w:t>
       </w:r>
     </w:p>
     <w:p>
@@ -759,23 +491,13 @@
           <w:szCs w:val="24"/>
         </w:rPr>
       </w:pPr>
-      <w:proofErr w:type="gramStart"/>
-      <w:r>
-        <w:rPr>
-          <w:rFonts w:ascii="Arial" w:hAnsi="Arial" w:cs="Arial"/>
-          <w:sz w:val="24"/>
-          <w:szCs w:val="24"/>
-        </w:rPr>
-        <w:t>discount</w:t>
-      </w:r>
-      <w:proofErr w:type="gramEnd"/>
-      <w:r>
-        <w:rPr>
-          <w:rFonts w:ascii="Arial" w:hAnsi="Arial" w:cs="Arial"/>
-          <w:sz w:val="24"/>
-          <w:szCs w:val="24"/>
-        </w:rPr>
-        <w:t xml:space="preserve"> price</w:t>
+      <w:r>
+        <w:rPr>
+          <w:rFonts w:ascii="Arial" w:hAnsi="Arial" w:cs="Arial"/>
+          <w:sz w:val="24"/>
+          <w:szCs w:val="24"/>
+        </w:rPr>
+        <w:t>discount price</w:t>
       </w:r>
     </w:p>
     <w:p>
@@ -865,65 +587,36 @@
           <w:sz w:val="24"/>
           <w:szCs w:val="24"/>
         </w:rPr>
-        <w:t xml:space="preserve">Price per night (varies between one </w:t>
-      </w:r>
-      <w:proofErr w:type="gramStart"/>
-      <w:r>
-        <w:rPr>
-          <w:rFonts w:ascii="Arial" w:hAnsi="Arial" w:cs="Arial"/>
-          <w:sz w:val="24"/>
-          <w:szCs w:val="24"/>
-        </w:rPr>
-        <w:t>hotel</w:t>
-      </w:r>
-      <w:proofErr w:type="gramEnd"/>
-      <w:r>
-        <w:rPr>
-          <w:rFonts w:ascii="Arial" w:hAnsi="Arial" w:cs="Arial"/>
-          <w:sz w:val="24"/>
-          <w:szCs w:val="24"/>
-        </w:rPr>
-        <w:t xml:space="preserve"> to another for same type</w:t>
-      </w:r>
-    </w:p>
-    <w:p>
-      <w:pPr>
-        <w:spacing w:line="360" w:lineRule="auto"/>
-        <w:rPr>
-          <w:rFonts w:ascii="Arial" w:hAnsi="Arial" w:cs="Arial"/>
-          <w:sz w:val="24"/>
-          <w:szCs w:val="24"/>
-        </w:rPr>
-      </w:pPr>
-      <w:proofErr w:type="gramStart"/>
-      <w:r>
-        <w:rPr>
-          <w:rFonts w:ascii="Arial" w:hAnsi="Arial" w:cs="Arial"/>
-          <w:sz w:val="24"/>
-          <w:szCs w:val="24"/>
-        </w:rPr>
-        <w:t>of</w:t>
-      </w:r>
-      <w:proofErr w:type="gramEnd"/>
-      <w:r>
-        <w:rPr>
-          <w:rFonts w:ascii="Arial" w:hAnsi="Arial" w:cs="Arial"/>
-          <w:sz w:val="24"/>
-          <w:szCs w:val="24"/>
-        </w:rPr>
-        <w:t xml:space="preserve"> room)</w:t>
-      </w:r>
-    </w:p>
-    <w:p>
-      <w:pPr>
-        <w:spacing w:line="360" w:lineRule="auto"/>
-        <w:rPr>
-          <w:rFonts w:ascii="Arial" w:hAnsi="Arial" w:cs="Arial"/>
-          <w:sz w:val="24"/>
-          <w:szCs w:val="24"/>
-        </w:rPr>
-      </w:pPr>
-      <w:proofErr w:type="gramStart"/>
+        <w:t>Price per night (varies between one hotel to another for same type</w:t>
+      </w:r>
+    </w:p>
+    <w:p>
+      <w:pPr>
+        <w:spacing w:line="360" w:lineRule="auto"/>
+        <w:rPr>
+          <w:rFonts w:ascii="Arial" w:hAnsi="Arial" w:cs="Arial"/>
+          <w:sz w:val="24"/>
+          <w:szCs w:val="24"/>
+        </w:rPr>
+      </w:pPr>
+      <w:r>
+        <w:rPr>
+          <w:rFonts w:ascii="Arial" w:hAnsi="Arial" w:cs="Arial"/>
+          <w:sz w:val="24"/>
+          <w:szCs w:val="24"/>
+        </w:rPr>
+        <w:t>of room)</w:t>
+      </w:r>
+    </w:p>
+    <w:p>
+      <w:pPr>
+        <w:spacing w:line="360" w:lineRule="auto"/>
+        <w:rPr>
+          <w:rFonts w:ascii="Arial" w:hAnsi="Arial" w:cs="Arial"/>
+          <w:sz w:val="24"/>
+          <w:szCs w:val="24"/>
+        </w:rPr>
+      </w:pPr>
       <w:r>
         <w:rPr>
           <w:rFonts w:ascii="Arial" w:hAnsi="Arial" w:cs="Arial"/>
@@ -932,7 +625,6 @@
         </w:rPr>
         <w:t>room-images</w:t>
       </w:r>
-      <w:proofErr w:type="gramEnd"/>
     </w:p>
     <w:p>
       <w:pPr>
@@ -955,103 +647,59 @@
           <w:sz w:val="24"/>
           <w:szCs w:val="24"/>
         </w:rPr>
-        <w:t>Database Design (</w:t>
-      </w:r>
-      <w:proofErr w:type="spellStart"/>
+        <w:t xml:space="preserve">Database Design (Hersh Notes): </w:t>
+      </w:r>
+      <w:r>
+        <w:rPr>
+          <w:rFonts w:ascii="Arial" w:hAnsi="Arial" w:cs="Arial"/>
+          <w:i/>
+          <w:iCs/>
+          <w:sz w:val="24"/>
+          <w:szCs w:val="24"/>
+        </w:rPr>
+        <w:t>(aid in adding various functionalities to the website design)</w:t>
+      </w:r>
+    </w:p>
+    <w:p>
+      <w:pPr>
+        <w:spacing w:line="360" w:lineRule="auto"/>
+        <w:rPr>
+          <w:rFonts w:ascii="Arial" w:hAnsi="Arial" w:cs="Arial"/>
+          <w:sz w:val="24"/>
+          <w:szCs w:val="24"/>
+        </w:rPr>
+      </w:pPr>
+      <w:r>
+        <w:rPr>
+          <w:rFonts w:ascii="Arial" w:hAnsi="Arial" w:cs="Arial"/>
+          <w:sz w:val="24"/>
+          <w:szCs w:val="24"/>
+        </w:rPr>
+        <w:t>● Hotels</w:t>
+      </w:r>
+    </w:p>
+    <w:p>
+      <w:pPr>
+        <w:spacing w:line="360" w:lineRule="auto"/>
+        <w:rPr>
+          <w:rFonts w:ascii="Arial" w:hAnsi="Arial" w:cs="Arial"/>
+          <w:sz w:val="24"/>
+          <w:szCs w:val="24"/>
+        </w:rPr>
+      </w:pPr>
+      <w:r>
+        <w:rPr>
+          <w:rFonts w:ascii="Arial" w:hAnsi="Arial" w:cs="Arial"/>
+          <w:sz w:val="24"/>
+          <w:szCs w:val="24"/>
+        </w:rPr>
+        <w:t xml:space="preserve">○ Must hold </w:t>
+      </w:r>
       <w:r>
         <w:rPr>
           <w:rFonts w:ascii="Arial" w:hAnsi="Arial" w:cs="Arial"/>
           <w:b/>
           <w:bCs/>
-          <w:i/>
-          <w:iCs/>
-          <w:sz w:val="24"/>
-          <w:szCs w:val="24"/>
-        </w:rPr>
-        <w:t>Hersh</w:t>
-      </w:r>
-      <w:proofErr w:type="spellEnd"/>
-      <w:r>
-        <w:rPr>
-          <w:rFonts w:ascii="Arial" w:hAnsi="Arial" w:cs="Arial"/>
-          <w:b/>
-          <w:bCs/>
-          <w:i/>
-          <w:iCs/>
-          <w:sz w:val="24"/>
-          <w:szCs w:val="24"/>
-        </w:rPr>
-        <w:t xml:space="preserve"> Notes): </w:t>
-      </w:r>
-      <w:r>
-        <w:rPr>
-          <w:rFonts w:ascii="Arial" w:hAnsi="Arial" w:cs="Arial"/>
-          <w:i/>
-          <w:iCs/>
-          <w:sz w:val="24"/>
-          <w:szCs w:val="24"/>
-        </w:rPr>
-        <w:t>(aid in adding various functionalities to the website design)</w:t>
-      </w:r>
-    </w:p>
-    <w:p>
-      <w:pPr>
-        <w:spacing w:line="360" w:lineRule="auto"/>
-        <w:rPr>
-          <w:rFonts w:ascii="Arial" w:hAnsi="Arial" w:cs="Arial"/>
-          <w:sz w:val="24"/>
-          <w:szCs w:val="24"/>
-        </w:rPr>
-      </w:pPr>
-      <w:r>
-        <w:rPr>
-          <w:rFonts w:ascii="Arial" w:hAnsi="Arial" w:cs="Arial"/>
-          <w:sz w:val="24"/>
-          <w:szCs w:val="24"/>
-        </w:rPr>
-        <w:t>● Hotels</w:t>
-      </w:r>
-    </w:p>
-    <w:p>
-      <w:pPr>
-        <w:spacing w:line="360" w:lineRule="auto"/>
-        <w:rPr>
-          <w:rFonts w:ascii="Arial" w:hAnsi="Arial" w:cs="Arial"/>
-          <w:sz w:val="24"/>
-          <w:szCs w:val="24"/>
-        </w:rPr>
-      </w:pPr>
-      <w:r>
-        <w:rPr>
-          <w:rFonts w:ascii="Arial" w:hAnsi="Arial" w:cs="Arial"/>
-          <w:sz w:val="24"/>
-          <w:szCs w:val="24"/>
-        </w:rPr>
-        <w:t xml:space="preserve">○ </w:t>
-      </w:r>
-      <w:proofErr w:type="gramStart"/>
-      <w:r>
-        <w:rPr>
-          <w:rFonts w:ascii="Arial" w:hAnsi="Arial" w:cs="Arial"/>
-          <w:sz w:val="24"/>
-          <w:szCs w:val="24"/>
-        </w:rPr>
-        <w:t>Must</w:t>
-      </w:r>
-      <w:proofErr w:type="gramEnd"/>
-      <w:r>
-        <w:rPr>
-          <w:rFonts w:ascii="Arial" w:hAnsi="Arial" w:cs="Arial"/>
-          <w:sz w:val="24"/>
-          <w:szCs w:val="24"/>
-        </w:rPr>
-        <w:t xml:space="preserve"> hold </w:t>
-      </w:r>
-      <w:r>
-        <w:rPr>
-          <w:rFonts w:ascii="Arial" w:hAnsi="Arial" w:cs="Arial"/>
-          <w:b/>
-          <w:bCs/>
           <w:sz w:val="24"/>
           <w:szCs w:val="24"/>
         </w:rPr>
@@ -1219,7 +867,6 @@
           <w:szCs w:val="24"/>
         </w:rPr>
       </w:pPr>
-      <w:proofErr w:type="gramStart"/>
       <w:r>
         <w:rPr>
           <w:rFonts w:ascii="Arial" w:hAnsi="Arial" w:cs="Arial"/>
@@ -1228,7 +875,6 @@
         </w:rPr>
         <w:t>reservation</w:t>
       </w:r>
-      <w:proofErr w:type="gramEnd"/>
     </w:p>
     <w:p>
       <w:pPr>
@@ -1426,61 +1072,25 @@
           <w:sz w:val="24"/>
           <w:szCs w:val="24"/>
         </w:rPr>
-        <w:t>(</w:t>
-      </w:r>
-      <w:proofErr w:type="gramStart"/>
-      <w:r>
-        <w:rPr>
-          <w:rFonts w:ascii="Arial" w:hAnsi="Arial" w:cs="Arial"/>
-          <w:sz w:val="24"/>
-          <w:szCs w:val="24"/>
-        </w:rPr>
-        <w:t>diff</w:t>
-      </w:r>
-      <w:proofErr w:type="gramEnd"/>
-      <w:r>
-        <w:rPr>
-          <w:rFonts w:ascii="Arial" w:hAnsi="Arial" w:cs="Arial"/>
-          <w:sz w:val="24"/>
-          <w:szCs w:val="24"/>
-        </w:rPr>
-        <w:t xml:space="preserve"> dates of course)</w:t>
-      </w:r>
-    </w:p>
-    <w:p>
-      <w:pPr>
-        <w:spacing w:line="360" w:lineRule="auto"/>
-        <w:rPr>
-          <w:rFonts w:ascii="Arial" w:hAnsi="Arial" w:cs="Arial"/>
-          <w:sz w:val="24"/>
-          <w:szCs w:val="24"/>
-        </w:rPr>
-      </w:pPr>
-      <w:r>
-        <w:rPr>
-          <w:rFonts w:ascii="Arial" w:hAnsi="Arial" w:cs="Arial"/>
-          <w:sz w:val="24"/>
-          <w:szCs w:val="24"/>
-        </w:rPr>
-        <w:t xml:space="preserve">○ </w:t>
-      </w:r>
-      <w:proofErr w:type="gramStart"/>
-      <w:r>
-        <w:rPr>
-          <w:rFonts w:ascii="Arial" w:hAnsi="Arial" w:cs="Arial"/>
-          <w:sz w:val="24"/>
-          <w:szCs w:val="24"/>
-        </w:rPr>
-        <w:t>Overlapping</w:t>
-      </w:r>
-      <w:proofErr w:type="gramEnd"/>
-      <w:r>
-        <w:rPr>
-          <w:rFonts w:ascii="Arial" w:hAnsi="Arial" w:cs="Arial"/>
-          <w:sz w:val="24"/>
-          <w:szCs w:val="24"/>
-        </w:rPr>
-        <w:t xml:space="preserve"> room reservations for same room (using room id) is NOT allowed</w:t>
+        <w:t>(diff dates of course)</w:t>
+      </w:r>
+    </w:p>
+    <w:p>
+      <w:pPr>
+        <w:spacing w:line="360" w:lineRule="auto"/>
+        <w:rPr>
+          <w:rFonts w:ascii="Arial" w:hAnsi="Arial" w:cs="Arial"/>
+          <w:sz w:val="24"/>
+          <w:szCs w:val="24"/>
+        </w:rPr>
+      </w:pPr>
+      <w:r>
+        <w:rPr>
+          <w:rFonts w:ascii="Arial" w:hAnsi="Arial" w:cs="Arial"/>
+          <w:sz w:val="24"/>
+          <w:szCs w:val="24"/>
+        </w:rPr>
+        <w:t>○ Overlapping room reservations for same room (using room id) is NOT allowed</w:t>
       </w:r>
     </w:p>
     <w:p>
@@ -1606,25 +1216,7 @@
           <w:sz w:val="24"/>
           <w:szCs w:val="24"/>
         </w:rPr>
-        <w:t xml:space="preserve">■ </w:t>
-      </w:r>
-      <w:proofErr w:type="gramStart"/>
-      <w:r>
-        <w:rPr>
-          <w:rFonts w:ascii="Arial" w:hAnsi="Arial" w:cs="Arial"/>
-          <w:sz w:val="24"/>
-          <w:szCs w:val="24"/>
-        </w:rPr>
-        <w:t>One</w:t>
-      </w:r>
-      <w:proofErr w:type="gramEnd"/>
-      <w:r>
-        <w:rPr>
-          <w:rFonts w:ascii="Arial" w:hAnsi="Arial" w:cs="Arial"/>
-          <w:sz w:val="24"/>
-          <w:szCs w:val="24"/>
-        </w:rPr>
-        <w:t xml:space="preserve"> or more services possible to add</w:t>
+        <w:t>■ One or more services possible to add</w:t>
       </w:r>
     </w:p>
     <w:p>
@@ -1895,97 +1487,43 @@
           <w:sz w:val="24"/>
           <w:szCs w:val="24"/>
         </w:rPr>
-        <w:t xml:space="preserve">○ </w:t>
-      </w:r>
-      <w:proofErr w:type="gramStart"/>
-      <w:r>
-        <w:rPr>
-          <w:rFonts w:ascii="Arial" w:hAnsi="Arial" w:cs="Arial"/>
-          <w:sz w:val="24"/>
-          <w:szCs w:val="24"/>
-        </w:rPr>
-        <w:t>Only</w:t>
-      </w:r>
-      <w:proofErr w:type="gramEnd"/>
-      <w:r>
-        <w:rPr>
-          <w:rFonts w:ascii="Arial" w:hAnsi="Arial" w:cs="Arial"/>
-          <w:sz w:val="24"/>
-          <w:szCs w:val="24"/>
-        </w:rPr>
-        <w:t xml:space="preserve"> allowed to write reviews for...</w:t>
-      </w:r>
-    </w:p>
-    <w:p>
-      <w:pPr>
-        <w:spacing w:line="360" w:lineRule="auto"/>
-        <w:rPr>
-          <w:rFonts w:ascii="Arial" w:hAnsi="Arial" w:cs="Arial"/>
-          <w:sz w:val="24"/>
-          <w:szCs w:val="24"/>
-        </w:rPr>
-      </w:pPr>
-      <w:r>
-        <w:rPr>
-          <w:rFonts w:ascii="Arial" w:hAnsi="Arial" w:cs="Arial"/>
-          <w:sz w:val="24"/>
-          <w:szCs w:val="24"/>
-        </w:rPr>
-        <w:t xml:space="preserve">■ Hotels, Room Types, Breakfast Types, </w:t>
-      </w:r>
-      <w:proofErr w:type="gramStart"/>
-      <w:r>
-        <w:rPr>
-          <w:rFonts w:ascii="Arial" w:hAnsi="Arial" w:cs="Arial"/>
-          <w:sz w:val="24"/>
-          <w:szCs w:val="24"/>
-        </w:rPr>
-        <w:t>Service</w:t>
-      </w:r>
-      <w:proofErr w:type="gramEnd"/>
-      <w:r>
-        <w:rPr>
-          <w:rFonts w:ascii="Arial" w:hAnsi="Arial" w:cs="Arial"/>
-          <w:sz w:val="24"/>
-          <w:szCs w:val="24"/>
-        </w:rPr>
-        <w:t xml:space="preserve"> Types they had reserved</w:t>
-      </w:r>
-    </w:p>
-    <w:p>
-      <w:pPr>
-        <w:spacing w:line="360" w:lineRule="auto"/>
-        <w:rPr>
-          <w:rFonts w:ascii="Arial" w:hAnsi="Arial" w:cs="Arial"/>
-          <w:sz w:val="24"/>
-          <w:szCs w:val="24"/>
-        </w:rPr>
-      </w:pPr>
-      <w:r>
-        <w:rPr>
-          <w:rFonts w:ascii="Arial" w:hAnsi="Arial" w:cs="Arial"/>
-          <w:sz w:val="24"/>
-          <w:szCs w:val="24"/>
-        </w:rPr>
-        <w:t xml:space="preserve">■ </w:t>
-      </w:r>
-      <w:proofErr w:type="gramStart"/>
-      <w:r>
-        <w:rPr>
-          <w:rFonts w:ascii="Arial" w:hAnsi="Arial" w:cs="Arial"/>
-          <w:sz w:val="24"/>
-          <w:szCs w:val="24"/>
-        </w:rPr>
-        <w:t>Either</w:t>
-      </w:r>
-      <w:proofErr w:type="gramEnd"/>
-      <w:r>
-        <w:rPr>
-          <w:rFonts w:ascii="Arial" w:hAnsi="Arial" w:cs="Arial"/>
-          <w:sz w:val="24"/>
-          <w:szCs w:val="24"/>
-        </w:rPr>
-        <w:t xml:space="preserve"> in present / past</w:t>
+        <w:t>○ Only allowed to write reviews for...</w:t>
+      </w:r>
+    </w:p>
+    <w:p>
+      <w:pPr>
+        <w:spacing w:line="360" w:lineRule="auto"/>
+        <w:rPr>
+          <w:rFonts w:ascii="Arial" w:hAnsi="Arial" w:cs="Arial"/>
+          <w:sz w:val="24"/>
+          <w:szCs w:val="24"/>
+        </w:rPr>
+      </w:pPr>
+      <w:r>
+        <w:rPr>
+          <w:rFonts w:ascii="Arial" w:hAnsi="Arial" w:cs="Arial"/>
+          <w:sz w:val="24"/>
+          <w:szCs w:val="24"/>
+        </w:rPr>
+        <w:t>■ Hotels, Room Types, Breakfast Types, Service Types they had reserved</w:t>
+      </w:r>
+    </w:p>
+    <w:p>
+      <w:pPr>
+        <w:spacing w:line="360" w:lineRule="auto"/>
+        <w:rPr>
+          <w:rFonts w:ascii="Arial" w:hAnsi="Arial" w:cs="Arial"/>
+          <w:sz w:val="24"/>
+          <w:szCs w:val="24"/>
+        </w:rPr>
+      </w:pPr>
+      <w:r>
+        <w:rPr>
+          <w:rFonts w:ascii="Arial" w:hAnsi="Arial" w:cs="Arial"/>
+          <w:sz w:val="24"/>
+          <w:szCs w:val="24"/>
+        </w:rPr>
+        <w:t>■ Either in present / past</w:t>
       </w:r>
     </w:p>
     <w:p>
@@ -2157,7 +1695,6 @@
           <w:szCs w:val="24"/>
         </w:rPr>
       </w:pPr>
-      <w:proofErr w:type="gramStart"/>
       <w:r>
         <w:rPr>
           <w:rFonts w:ascii="Arial" w:hAnsi="Arial" w:cs="Arial"/>
@@ -2175,27 +1712,271 @@
         </w:rPr>
         <w:t>.</w:t>
       </w:r>
-      <w:proofErr w:type="gramEnd"/>
-    </w:p>
-    <w:p>
-      <w:pPr>
-        <w:spacing w:line="360" w:lineRule="auto"/>
-        <w:rPr>
-          <w:rFonts w:ascii="Arial" w:hAnsi="Arial" w:cs="Arial"/>
-          <w:sz w:val="24"/>
-          <w:szCs w:val="24"/>
-        </w:rPr>
-      </w:pPr>
-    </w:p>
-    <w:p>
-      <w:pPr>
-        <w:spacing w:line="360" w:lineRule="auto"/>
-        <w:rPr>
-          <w:rFonts w:ascii="Arial" w:hAnsi="Arial" w:cs="Arial"/>
-          <w:sz w:val="24"/>
-          <w:szCs w:val="24"/>
-        </w:rPr>
-      </w:pPr>
+    </w:p>
+    <w:p>
+      <w:pPr>
+        <w:spacing w:line="360" w:lineRule="auto"/>
+        <w:rPr>
+          <w:rFonts w:ascii="Arial" w:hAnsi="Arial" w:cs="Arial"/>
+          <w:sz w:val="24"/>
+          <w:szCs w:val="24"/>
+        </w:rPr>
+      </w:pPr>
+      <w:r>
+        <w:rPr>
+          <w:rFonts w:ascii="Arial" w:hAnsi="Arial" w:cs="Arial"/>
+          <w:sz w:val="24"/>
+          <w:szCs w:val="24"/>
+        </w:rPr>
+        <w:t>AFTER MODELS</w:t>
+      </w:r>
+    </w:p>
+    <w:p>
+      <w:pPr>
+        <w:spacing w:line="360" w:lineRule="auto"/>
+        <w:rPr>
+          <w:rFonts w:ascii="Arial" w:hAnsi="Arial" w:cs="Arial"/>
+          <w:sz w:val="24"/>
+          <w:szCs w:val="24"/>
+        </w:rPr>
+      </w:pPr>
+      <w:r>
+        <w:rPr>
+          <w:rFonts w:ascii="Arial" w:hAnsi="Arial" w:cs="Arial"/>
+          <w:sz w:val="24"/>
+          <w:szCs w:val="24"/>
+        </w:rPr>
+        <w:t xml:space="preserve">DATABASE </w:t>
+      </w:r>
+      <w:r>
+        <w:rPr>
+          <w:rFonts w:ascii="Arial" w:hAnsi="Arial" w:cs="Arial"/>
+          <w:sz w:val="24"/>
+          <w:szCs w:val="24"/>
+        </w:rPr>
+        <w:t xml:space="preserve">INITIALISATION, </w:t>
+      </w:r>
+      <w:r>
+        <w:rPr>
+          <w:rFonts w:ascii="Arial" w:hAnsi="Arial" w:cs="Arial"/>
+          <w:sz w:val="24"/>
+          <w:szCs w:val="24"/>
+        </w:rPr>
+        <w:t>MIGRATION</w:t>
+      </w:r>
+      <w:r>
+        <w:rPr>
+          <w:rFonts w:ascii="Arial" w:hAnsi="Arial" w:cs="Arial"/>
+          <w:sz w:val="24"/>
+          <w:szCs w:val="24"/>
+        </w:rPr>
+        <w:t>, AND UPGRADE</w:t>
+      </w:r>
+      <w:r>
+        <w:rPr>
+          <w:rFonts w:ascii="Arial" w:hAnsi="Arial" w:cs="Arial"/>
+          <w:sz w:val="24"/>
+          <w:szCs w:val="24"/>
+        </w:rPr>
+        <w:t>:</w:t>
+      </w:r>
+    </w:p>
+    <w:p>
+      <w:pPr>
+        <w:shd w:val="clear" w:color="auto" w:fill="F2F2F2"/>
+        <w:tabs>
+          <w:tab w:val="left" w:pos="916"/>
+          <w:tab w:val="left" w:pos="1832"/>
+          <w:tab w:val="left" w:pos="2748"/>
+          <w:tab w:val="left" w:pos="3664"/>
+          <w:tab w:val="left" w:pos="4580"/>
+          <w:tab w:val="left" w:pos="5496"/>
+          <w:tab w:val="left" w:pos="6412"/>
+          <w:tab w:val="left" w:pos="7328"/>
+          <w:tab w:val="left" w:pos="8244"/>
+          <w:tab w:val="left" w:pos="9160"/>
+          <w:tab w:val="left" w:pos="10076"/>
+          <w:tab w:val="left" w:pos="10992"/>
+          <w:tab w:val="left" w:pos="11908"/>
+          <w:tab w:val="left" w:pos="12824"/>
+          <w:tab w:val="left" w:pos="13740"/>
+          <w:tab w:val="left" w:pos="14656"/>
+        </w:tabs>
+        <w:spacing w:after="0" w:line="336" w:lineRule="atLeast"/>
+        <w:rPr>
+          <w:rFonts w:ascii="Consolas" w:eastAsia="Times New Roman" w:hAnsi="Consolas" w:cs="Courier New"/>
+          <w:color w:val="545454"/>
+          <w:sz w:val="21"/>
+          <w:szCs w:val="21"/>
+          <w:lang w:eastAsia="en-ZA"/>
+        </w:rPr>
+      </w:pPr>
+      <w:r>
+        <w:rPr>
+          <w:rFonts w:ascii="Consolas" w:eastAsia="Times New Roman" w:hAnsi="Consolas" w:cs="Courier New"/>
+          <w:color w:val="545454"/>
+          <w:sz w:val="21"/>
+          <w:lang w:eastAsia="en-ZA"/>
+        </w:rPr>
+        <w:lastRenderedPageBreak/>
+        <w:t>flask db init</w:t>
+      </w:r>
+    </w:p>
+    <w:p>
+      <w:pPr>
+        <w:spacing w:line="360" w:lineRule="auto"/>
+        <w:rPr>
+          <w:rFonts w:ascii="Arial" w:hAnsi="Arial" w:cs="Arial"/>
+          <w:sz w:val="24"/>
+          <w:szCs w:val="24"/>
+        </w:rPr>
+      </w:pPr>
+    </w:p>
+    <w:p>
+      <w:pPr>
+        <w:pStyle w:val="HTMLPreformatted"/>
+        <w:shd w:val="clear" w:color="auto" w:fill="F2F2F2"/>
+        <w:spacing w:line="336" w:lineRule="atLeast"/>
+        <w:rPr>
+          <w:rFonts w:ascii="Consolas" w:hAnsi="Consolas"/>
+          <w:color w:val="545454"/>
+          <w:sz w:val="21"/>
+          <w:szCs w:val="21"/>
+        </w:rPr>
+      </w:pPr>
+      <w:r>
+        <w:rPr>
+          <w:rStyle w:val="HTMLCode"/>
+          <w:rFonts w:ascii="Consolas" w:hAnsi="Consolas"/>
+          <w:color w:val="545454"/>
+          <w:sz w:val="21"/>
+          <w:szCs w:val="21"/>
+        </w:rPr>
+        <w:t>flask db migrate</w:t>
+      </w:r>
+    </w:p>
+    <w:p>
+      <w:pPr>
+        <w:spacing w:line="360" w:lineRule="auto"/>
+        <w:rPr>
+          <w:rFonts w:ascii="Arial" w:hAnsi="Arial" w:cs="Arial"/>
+          <w:sz w:val="24"/>
+          <w:szCs w:val="24"/>
+        </w:rPr>
+      </w:pPr>
+    </w:p>
+    <w:p>
+      <w:pPr>
+        <w:pStyle w:val="HTMLPreformatted"/>
+        <w:shd w:val="clear" w:color="auto" w:fill="F2F2F2"/>
+        <w:spacing w:line="336" w:lineRule="atLeast"/>
+        <w:rPr>
+          <w:rFonts w:ascii="Consolas" w:hAnsi="Consolas"/>
+          <w:color w:val="545454"/>
+          <w:sz w:val="21"/>
+          <w:szCs w:val="21"/>
+        </w:rPr>
+      </w:pPr>
+      <w:r>
+        <w:rPr>
+          <w:rStyle w:val="HTMLCode"/>
+          <w:rFonts w:ascii="Consolas" w:hAnsi="Consolas"/>
+          <w:color w:val="545454"/>
+          <w:sz w:val="21"/>
+          <w:szCs w:val="21"/>
+        </w:rPr>
+        <w:t>flask db upgrade</w:t>
+      </w:r>
+    </w:p>
+    <w:p>
+      <w:pPr>
+        <w:spacing w:line="360" w:lineRule="auto"/>
+        <w:rPr>
+          <w:rFonts w:ascii="Arial" w:hAnsi="Arial" w:cs="Arial"/>
+          <w:sz w:val="24"/>
+          <w:szCs w:val="24"/>
+        </w:rPr>
+      </w:pPr>
+    </w:p>
+    <w:p>
+      <w:pPr>
+        <w:spacing w:line="360" w:lineRule="auto"/>
+        <w:rPr>
+          <w:rFonts w:ascii="Arial" w:hAnsi="Arial" w:cs="Arial"/>
+          <w:sz w:val="24"/>
+          <w:szCs w:val="24"/>
+        </w:rPr>
+      </w:pPr>
+      <w:r>
+        <w:rPr>
+          <w:rFonts w:ascii="Arial" w:hAnsi="Arial" w:cs="Arial"/>
+          <w:sz w:val="24"/>
+          <w:szCs w:val="24"/>
+        </w:rPr>
+        <w:t xml:space="preserve">BLUEPRINTS: </w:t>
+      </w:r>
+    </w:p>
+    <w:p>
+      <w:pPr>
+        <w:spacing w:line="360" w:lineRule="auto"/>
+        <w:rPr>
+          <w:rFonts w:ascii="Arial" w:hAnsi="Arial" w:cs="Arial"/>
+          <w:sz w:val="24"/>
+          <w:szCs w:val="24"/>
+        </w:rPr>
+      </w:pPr>
+      <w:r>
+        <w:rPr>
+          <w:rFonts w:ascii="Arial" w:hAnsi="Arial" w:cs="Arial"/>
+          <w:sz w:val="24"/>
+          <w:szCs w:val="24"/>
+        </w:rPr>
+        <w:t>Folders with __init__.py, forms.py, and views.py each: admin, auth, home, reservation, room</w:t>
+      </w:r>
+      <w:r>
+        <w:rPr>
+          <w:rFonts w:ascii="Arial" w:hAnsi="Arial" w:cs="Arial"/>
+          <w:sz w:val="24"/>
+          <w:szCs w:val="24"/>
+        </w:rPr>
+        <w:t>...</w:t>
+      </w:r>
+    </w:p>
+    <w:p>
+      <w:pPr>
+        <w:spacing w:line="360" w:lineRule="auto"/>
+        <w:rPr>
+          <w:rFonts w:ascii="Arial" w:hAnsi="Arial" w:cs="Arial"/>
+          <w:sz w:val="24"/>
+          <w:szCs w:val="24"/>
+        </w:rPr>
+      </w:pPr>
+    </w:p>
+    <w:p>
+      <w:pPr>
+        <w:spacing w:line="360" w:lineRule="auto"/>
+        <w:rPr>
+          <w:rFonts w:ascii="Arial" w:hAnsi="Arial" w:cs="Arial"/>
+          <w:sz w:val="24"/>
+          <w:szCs w:val="24"/>
+        </w:rPr>
+      </w:pPr>
+      <w:r>
+        <w:rPr>
+          <w:rFonts w:ascii="Arial" w:hAnsi="Arial" w:cs="Arial"/>
+          <w:sz w:val="24"/>
+          <w:szCs w:val="24"/>
+        </w:rPr>
+        <w:t>UPDATE app/__init__.py to retgister blueprints</w:t>
+      </w:r>
+      <w:r>
+        <w:rPr>
+          <w:rFonts w:ascii="Arial" w:hAnsi="Arial" w:cs="Arial"/>
+          <w:sz w:val="24"/>
+          <w:szCs w:val="24"/>
+        </w:rPr>
+        <w:t xml:space="preserve"> created</w:t>
+      </w:r>
     </w:p>
     <w:p>
       <w:pPr>
@@ -2415,6 +2196,69 @@
     <w:uiPriority w:val="99"/>
     <w:semiHidden/>
     <w:unhideWhenUsed/>
+  </w:style>
+  <w:style w:type="paragraph" w:styleId="HTMLPreformatted">
+    <w:name w:val="HTML Preformatted"/>
+    <w:basedOn w:val="Normal"/>
+    <w:link w:val="HTMLPreformattedChar"/>
+    <w:uiPriority w:val="99"/>
+    <w:semiHidden/>
+    <w:unhideWhenUsed/>
+    <w:rsid w:val="003B7695"/>
+    <w:pPr>
+      <w:tabs>
+        <w:tab w:val="left" w:pos="916"/>
+        <w:tab w:val="left" w:pos="1832"/>
+        <w:tab w:val="left" w:pos="2748"/>
+        <w:tab w:val="left" w:pos="3664"/>
+        <w:tab w:val="left" w:pos="4580"/>
+        <w:tab w:val="left" w:pos="5496"/>
+        <w:tab w:val="left" w:pos="6412"/>
+        <w:tab w:val="left" w:pos="7328"/>
+        <w:tab w:val="left" w:pos="8244"/>
+        <w:tab w:val="left" w:pos="9160"/>
+        <w:tab w:val="left" w:pos="10076"/>
+        <w:tab w:val="left" w:pos="10992"/>
+        <w:tab w:val="left" w:pos="11908"/>
+        <w:tab w:val="left" w:pos="12824"/>
+        <w:tab w:val="left" w:pos="13740"/>
+        <w:tab w:val="left" w:pos="14656"/>
+      </w:tabs>
+      <w:spacing w:after="0" w:line="240" w:lineRule="auto"/>
+    </w:pPr>
+    <w:rPr>
+      <w:rFonts w:ascii="Courier New" w:eastAsia="Times New Roman" w:hAnsi="Courier New" w:cs="Courier New"/>
+      <w:sz w:val="20"/>
+      <w:szCs w:val="20"/>
+      <w:lang w:eastAsia="en-ZA"/>
+    </w:rPr>
+  </w:style>
+  <w:style w:type="character" w:customStyle="1" w:styleId="HTMLPreformattedChar">
+    <w:name w:val="HTML Preformatted Char"/>
+    <w:basedOn w:val="DefaultParagraphFont"/>
+    <w:link w:val="HTMLPreformatted"/>
+    <w:uiPriority w:val="99"/>
+    <w:semiHidden/>
+    <w:rsid w:val="003B7695"/>
+    <w:rPr>
+      <w:rFonts w:ascii="Courier New" w:eastAsia="Times New Roman" w:hAnsi="Courier New" w:cs="Courier New"/>
+      <w:sz w:val="20"/>
+      <w:szCs w:val="20"/>
+      <w:lang w:eastAsia="en-ZA"/>
+    </w:rPr>
+  </w:style>
+  <w:style w:type="character" w:styleId="HTMLCode">
+    <w:name w:val="HTML Code"/>
+    <w:basedOn w:val="DefaultParagraphFont"/>
+    <w:uiPriority w:val="99"/>
+    <w:semiHidden/>
+    <w:unhideWhenUsed/>
+    <w:rsid w:val="003B7695"/>
+    <w:rPr>
+      <w:rFonts w:ascii="Courier New" w:eastAsia="Times New Roman" w:hAnsi="Courier New" w:cs="Courier New"/>
+      <w:sz w:val="20"/>
+      <w:szCs w:val="20"/>
+    </w:rPr>
   </w:style>
 </w:styles>
 </file>

</xml_diff>